<commit_message>
Made tests in TomcatBank working, deleted WebBank
</commit_message>
<xml_diff>
--- a/part2/ThirdLab.docx
+++ b/part2/ThirdLab.docx
@@ -271,11 +271,10 @@
         <w:ind w:left="0"/>
         <w:rPr>
           <w:rFonts w:cstheme="minorHAnsi"/>
-          <w:color w:val="333333"/>
-          <w:sz w:val="20"/>
-          <w:szCs w:val="20"/>
-          <w:shd w:val="clear" w:color="auto" w:fill="FFFFFF"/>
-          <w:lang w:val="ru-UA"/>
+          <w:color w:val="202122"/>
+          <w:sz w:val="20"/>
+          <w:szCs w:val="20"/>
+          <w:shd w:val="clear" w:color="auto" w:fill="FFFFFF"/>
         </w:rPr>
       </w:pPr>
       <w:r>
@@ -520,10 +519,11 @@
         <w:ind w:left="0"/>
         <w:rPr>
           <w:rFonts w:cstheme="minorHAnsi"/>
-          <w:color w:val="202122"/>
-          <w:sz w:val="20"/>
-          <w:szCs w:val="20"/>
-          <w:shd w:val="clear" w:color="auto" w:fill="FFFFFF"/>
+          <w:color w:val="333333"/>
+          <w:sz w:val="20"/>
+          <w:szCs w:val="20"/>
+          <w:shd w:val="clear" w:color="auto" w:fill="FFFFFF"/>
+          <w:lang w:val="ru-UA"/>
         </w:rPr>
       </w:pPr>
     </w:p>
@@ -537,6 +537,31 @@
           <w:sz w:val="20"/>
           <w:szCs w:val="20"/>
           <w:shd w:val="clear" w:color="auto" w:fill="FFFFFF"/>
+          <w:lang w:val="en-US"/>
+        </w:rPr>
+      </w:pPr>
+      <w:r>
+        <w:rPr>
+          <w:rFonts w:cstheme="minorHAnsi"/>
+          <w:color w:val="202122"/>
+          <w:sz w:val="20"/>
+          <w:szCs w:val="20"/>
+          <w:shd w:val="clear" w:color="auto" w:fill="FFFFFF"/>
+          <w:lang w:val="en-US"/>
+        </w:rPr>
+        <w:t>@Entity</w:t>
+      </w:r>
+    </w:p>
+    <w:p>
+      <w:pPr>
+        <w:pStyle w:val="ListParagraph"/>
+        <w:ind w:left="0"/>
+        <w:rPr>
+          <w:rFonts w:cstheme="minorHAnsi"/>
+          <w:color w:val="202122"/>
+          <w:sz w:val="20"/>
+          <w:szCs w:val="20"/>
+          <w:shd w:val="clear" w:color="auto" w:fill="FFFFFF"/>
         </w:rPr>
       </w:pPr>
       <w:r>
@@ -655,62 +680,77 @@
         </w:rPr>
         <w:t> inspired language called </w:t>
       </w:r>
-      <w:hyperlink r:id="rId13" w:tooltip="Hibernate Query Language" w:history="1">
-        <w:r>
-          <w:rPr>
-            <w:rFonts w:cstheme="minorHAnsi"/>
-            <w:color w:val="202122"/>
-            <w:sz w:val="20"/>
-            <w:szCs w:val="20"/>
-            <w:shd w:val="clear" w:color="auto" w:fill="FFFFFF"/>
-          </w:rPr>
-          <w:t>Hibernate Query Language</w:t>
-        </w:r>
-      </w:hyperlink>
-      <w:r>
-        <w:rPr>
-          <w:rFonts w:cstheme="minorHAnsi"/>
-          <w:color w:val="202122"/>
-          <w:sz w:val="20"/>
-          <w:szCs w:val="20"/>
-          <w:shd w:val="clear" w:color="auto" w:fill="FFFFFF"/>
-        </w:rPr>
-        <w:t xml:space="preserve"> (HQL) for writing SQL-like queries against </w:t>
-      </w:r>
-      <w:proofErr w:type="spellStart"/>
-      <w:r>
-        <w:rPr>
-          <w:rFonts w:cstheme="minorHAnsi"/>
-          <w:color w:val="202122"/>
-          <w:sz w:val="20"/>
-          <w:szCs w:val="20"/>
-          <w:shd w:val="clear" w:color="auto" w:fill="FFFFFF"/>
-        </w:rPr>
-        <w:t>Hibernate's</w:t>
-      </w:r>
-      <w:proofErr w:type="spellEnd"/>
-      <w:r>
-        <w:rPr>
-          <w:rFonts w:cstheme="minorHAnsi"/>
-          <w:color w:val="202122"/>
-          <w:sz w:val="20"/>
-          <w:szCs w:val="20"/>
-          <w:shd w:val="clear" w:color="auto" w:fill="FFFFFF"/>
-        </w:rPr>
-        <w:t xml:space="preserve"> data objects. Criteria Queries are provided as an </w:t>
-      </w:r>
-      <w:hyperlink r:id="rId14" w:tooltip="Object-oriented programming" w:history="1">
-        <w:r>
-          <w:rPr>
-            <w:rFonts w:cstheme="minorHAnsi"/>
-            <w:color w:val="202122"/>
-            <w:sz w:val="20"/>
-            <w:szCs w:val="20"/>
-            <w:shd w:val="clear" w:color="auto" w:fill="FFFFFF"/>
-          </w:rPr>
-          <w:t>object-oriented</w:t>
-        </w:r>
-      </w:hyperlink>
+      <w:r>
+        <w:fldChar w:fldCharType="begin"/>
+      </w:r>
+      <w:r>
+        <w:instrText xml:space="preserve"> HYPERLINK "https://en.wikipedia.org/wiki/Hibernate_Query_Language" \o "Hibernate Query Language" </w:instrText>
+      </w:r>
+      <w:r>
+        <w:fldChar w:fldCharType="separate"/>
+      </w:r>
+      <w:r>
+        <w:rPr>
+          <w:rFonts w:cstheme="minorHAnsi"/>
+          <w:color w:val="202122"/>
+          <w:sz w:val="20"/>
+          <w:szCs w:val="20"/>
+          <w:shd w:val="clear" w:color="auto" w:fill="FFFFFF"/>
+        </w:rPr>
+        <w:t>Hibernate Query Language</w:t>
+      </w:r>
+      <w:r>
+        <w:rPr>
+          <w:rFonts w:cstheme="minorHAnsi"/>
+          <w:color w:val="202122"/>
+          <w:sz w:val="20"/>
+          <w:szCs w:val="20"/>
+          <w:shd w:val="clear" w:color="auto" w:fill="FFFFFF"/>
+        </w:rPr>
+        <w:fldChar w:fldCharType="end"/>
+      </w:r>
+      <w:r>
+        <w:rPr>
+          <w:rFonts w:cstheme="minorHAnsi"/>
+          <w:color w:val="202122"/>
+          <w:sz w:val="20"/>
+          <w:szCs w:val="20"/>
+          <w:shd w:val="clear" w:color="auto" w:fill="FFFFFF"/>
+        </w:rPr>
+        <w:t> (HQL) for writing SQL-like queries against Hibernate's data objects. Criteria Queries are provided as an </w:t>
+      </w:r>
+      <w:r>
+        <w:fldChar w:fldCharType="begin"/>
+      </w:r>
+      <w:r>
+        <w:instrText xml:space="preserve"> HYPERLINK "https://en.wi</w:instrText>
+      </w:r>
+      <w:r>
+        <w:instrText xml:space="preserve">kipedia.org/wiki/Object-oriented_programming" \o "Object-oriented programming" </w:instrText>
+      </w:r>
+      <w:r>
+        <w:fldChar w:fldCharType="separate"/>
+      </w:r>
+      <w:r>
+        <w:rPr>
+          <w:rFonts w:cstheme="minorHAnsi"/>
+          <w:color w:val="202122"/>
+          <w:sz w:val="20"/>
+          <w:szCs w:val="20"/>
+          <w:shd w:val="clear" w:color="auto" w:fill="FFFFFF"/>
+        </w:rPr>
+        <w:t>object-oriented</w:t>
+      </w:r>
+      <w:r>
+        <w:rPr>
+          <w:rFonts w:cstheme="minorHAnsi"/>
+          <w:color w:val="202122"/>
+          <w:sz w:val="20"/>
+          <w:szCs w:val="20"/>
+          <w:shd w:val="clear" w:color="auto" w:fill="FFFFFF"/>
+        </w:rPr>
+        <w:fldChar w:fldCharType="end"/>
+      </w:r>
       <w:r>
         <w:rPr>
           <w:rFonts w:cstheme="minorHAnsi"/>
@@ -802,7 +842,7 @@
           <w:szCs w:val="20"/>
         </w:rPr>
       </w:pPr>
-      <w:hyperlink r:id="rId15" w:anchor="overview" w:history="1">
+      <w:hyperlink r:id="rId13" w:anchor="overview" w:history="1">
         <w:r>
           <w:rPr>
             <w:rStyle w:val="Hyperlink"/>
@@ -904,6 +944,7 @@
           <w:color w:val="202122"/>
           <w:shd w:val="clear" w:color="auto" w:fill="FFFFFF"/>
         </w:rPr>
+        <w:lastRenderedPageBreak/>
         <w:t xml:space="preserve">@Repository – </w:t>
       </w:r>
       <w:proofErr w:type="spellStart"/>
@@ -947,7 +988,6 @@
           <w:shd w:val="clear" w:color="auto" w:fill="FFFFFF"/>
           <w:lang w:val="uk-UA"/>
         </w:rPr>
-        <w:lastRenderedPageBreak/>
         <w:t>Validation of @Query annotated queries at bootstrap time</w:t>
       </w:r>
     </w:p>
@@ -972,17 +1012,7 @@
           <w:szCs w:val="20"/>
           <w:shd w:val="clear" w:color="auto" w:fill="FFFFFF"/>
         </w:rPr>
-        <w:t>S</w:t>
-      </w:r>
-      <w:r>
-        <w:rPr>
-          <w:rFonts w:cstheme="minorHAnsi"/>
-          <w:color w:val="202122"/>
-          <w:sz w:val="20"/>
-          <w:szCs w:val="20"/>
-          <w:shd w:val="clear" w:color="auto" w:fill="FFFFFF"/>
-        </w:rPr>
-        <w:t>ummary:</w:t>
+        <w:t>Summary:</w:t>
       </w:r>
     </w:p>
     <w:p>
@@ -1003,40 +1033,16 @@
           <w:shd w:val="clear" w:color="auto" w:fill="FFFFFF"/>
         </w:rPr>
       </w:pPr>
-      <w:proofErr w:type="spellStart"/>
-      <w:r>
-        <w:rPr>
-          <w:rFonts w:cstheme="minorHAnsi"/>
-          <w:color w:val="202122"/>
-          <w:sz w:val="20"/>
-          <w:szCs w:val="20"/>
-          <w:shd w:val="clear" w:color="auto" w:fill="FFFFFF"/>
-        </w:rPr>
-        <w:t>PagingAndSortingRepository</w:t>
-      </w:r>
-      <w:proofErr w:type="spellEnd"/>
-      <w:r>
-        <w:rPr>
-          <w:rFonts w:cstheme="minorHAnsi"/>
-          <w:color w:val="202122"/>
-          <w:sz w:val="20"/>
-          <w:szCs w:val="20"/>
-          <w:shd w:val="clear" w:color="auto" w:fill="FFFFFF"/>
-        </w:rPr>
-        <w:t xml:space="preserve"> extends </w:t>
-      </w:r>
-      <w:proofErr w:type="spellStart"/>
-      <w:r>
-        <w:rPr>
-          <w:rFonts w:cstheme="minorHAnsi"/>
-          <w:color w:val="202122"/>
-          <w:sz w:val="20"/>
-          <w:szCs w:val="20"/>
-          <w:shd w:val="clear" w:color="auto" w:fill="FFFFFF"/>
-        </w:rPr>
-        <w:t>CrudRepository</w:t>
-      </w:r>
-      <w:proofErr w:type="spellEnd"/>
+      <w:r>
+        <w:rPr>
+          <w:rFonts w:cstheme="minorHAnsi"/>
+          <w:color w:val="202122"/>
+          <w:sz w:val="20"/>
+          <w:szCs w:val="20"/>
+          <w:shd w:val="clear" w:color="auto" w:fill="FFFFFF"/>
+        </w:rPr>
+        <w:t>PagingAndSortingRepository extends CrudRepository</w:t>
+      </w:r>
     </w:p>
     <w:p>
       <w:pPr>
@@ -1056,40 +1062,16 @@
           <w:shd w:val="clear" w:color="auto" w:fill="FFFFFF"/>
         </w:rPr>
       </w:pPr>
-      <w:proofErr w:type="spellStart"/>
-      <w:r>
-        <w:rPr>
-          <w:rFonts w:cstheme="minorHAnsi"/>
-          <w:color w:val="202122"/>
-          <w:sz w:val="20"/>
-          <w:szCs w:val="20"/>
-          <w:shd w:val="clear" w:color="auto" w:fill="FFFFFF"/>
-        </w:rPr>
-        <w:t>JpaRepository</w:t>
-      </w:r>
-      <w:proofErr w:type="spellEnd"/>
-      <w:r>
-        <w:rPr>
-          <w:rFonts w:cstheme="minorHAnsi"/>
-          <w:color w:val="202122"/>
-          <w:sz w:val="20"/>
-          <w:szCs w:val="20"/>
-          <w:shd w:val="clear" w:color="auto" w:fill="FFFFFF"/>
-        </w:rPr>
-        <w:t xml:space="preserve"> extends </w:t>
-      </w:r>
-      <w:proofErr w:type="spellStart"/>
-      <w:r>
-        <w:rPr>
-          <w:rFonts w:cstheme="minorHAnsi"/>
-          <w:color w:val="202122"/>
-          <w:sz w:val="20"/>
-          <w:szCs w:val="20"/>
-          <w:shd w:val="clear" w:color="auto" w:fill="FFFFFF"/>
-        </w:rPr>
-        <w:t>PagingAndSortingRepository</w:t>
-      </w:r>
-      <w:proofErr w:type="spellEnd"/>
+      <w:r>
+        <w:rPr>
+          <w:rFonts w:cstheme="minorHAnsi"/>
+          <w:color w:val="202122"/>
+          <w:sz w:val="20"/>
+          <w:szCs w:val="20"/>
+          <w:shd w:val="clear" w:color="auto" w:fill="FFFFFF"/>
+        </w:rPr>
+        <w:t>JpaRepository extends PagingAndSortingRepository</w:t>
+      </w:r>
     </w:p>
     <w:p>
       <w:pPr>
@@ -1112,29 +1094,7 @@
           <w:szCs w:val="20"/>
           <w:shd w:val="clear" w:color="auto" w:fill="FFFFFF"/>
         </w:rPr>
-        <w:t>The </w:t>
-      </w:r>
-      <w:proofErr w:type="spellStart"/>
-      <w:r>
-        <w:rPr>
-          <w:rFonts w:cstheme="minorHAnsi"/>
-          <w:color w:val="202122"/>
-          <w:sz w:val="20"/>
-          <w:szCs w:val="20"/>
-          <w:shd w:val="clear" w:color="auto" w:fill="FFFFFF"/>
-        </w:rPr>
-        <w:t>CrudRepository</w:t>
-      </w:r>
-      <w:proofErr w:type="spellEnd"/>
-      <w:r>
-        <w:rPr>
-          <w:rFonts w:cstheme="minorHAnsi"/>
-          <w:color w:val="202122"/>
-          <w:sz w:val="20"/>
-          <w:szCs w:val="20"/>
-          <w:shd w:val="clear" w:color="auto" w:fill="FFFFFF"/>
-        </w:rPr>
-        <w:t> interface provides methods for CRUD operations, so it allows you to create, read, update and delete records without having to define your own methods.</w:t>
+        <w:t>The CrudRepository interface provides methods for CRUD operations, so it allows you to create, read, update and delete records without having to define your own methods.</w:t>
       </w:r>
     </w:p>
     <w:p>
@@ -1158,29 +1118,7 @@
           <w:szCs w:val="20"/>
           <w:shd w:val="clear" w:color="auto" w:fill="FFFFFF"/>
         </w:rPr>
-        <w:t>The </w:t>
-      </w:r>
-      <w:proofErr w:type="spellStart"/>
-      <w:r>
-        <w:rPr>
-          <w:rFonts w:cstheme="minorHAnsi"/>
-          <w:color w:val="202122"/>
-          <w:sz w:val="20"/>
-          <w:szCs w:val="20"/>
-          <w:shd w:val="clear" w:color="auto" w:fill="FFFFFF"/>
-        </w:rPr>
-        <w:t>PagingAndSortingRepository</w:t>
-      </w:r>
-      <w:proofErr w:type="spellEnd"/>
-      <w:r>
-        <w:rPr>
-          <w:rFonts w:cstheme="minorHAnsi"/>
-          <w:color w:val="202122"/>
-          <w:sz w:val="20"/>
-          <w:szCs w:val="20"/>
-          <w:shd w:val="clear" w:color="auto" w:fill="FFFFFF"/>
-        </w:rPr>
-        <w:t> provides additional methods to retrieve entities using pagination and sorting.</w:t>
+        <w:t>The PagingAndSortingRepository provides additional methods to retrieve entities using pagination and sorting.</w:t>
       </w:r>
     </w:p>
     <w:p>
@@ -1204,29 +1142,7 @@
           <w:szCs w:val="20"/>
           <w:shd w:val="clear" w:color="auto" w:fill="FFFFFF"/>
         </w:rPr>
-        <w:t>Finally the </w:t>
-      </w:r>
-      <w:proofErr w:type="spellStart"/>
-      <w:r>
-        <w:rPr>
-          <w:rFonts w:cstheme="minorHAnsi"/>
-          <w:color w:val="202122"/>
-          <w:sz w:val="20"/>
-          <w:szCs w:val="20"/>
-          <w:shd w:val="clear" w:color="auto" w:fill="FFFFFF"/>
-        </w:rPr>
-        <w:t>JpaRepository</w:t>
-      </w:r>
-      <w:proofErr w:type="spellEnd"/>
-      <w:r>
-        <w:rPr>
-          <w:rFonts w:cstheme="minorHAnsi"/>
-          <w:color w:val="202122"/>
-          <w:sz w:val="20"/>
-          <w:szCs w:val="20"/>
-          <w:shd w:val="clear" w:color="auto" w:fill="FFFFFF"/>
-        </w:rPr>
-        <w:t> add some more functionality that is specific to JPA.</w:t>
+        <w:t>Finally the JpaRepository add some more functionality that is specific to JPA.</w:t>
       </w:r>
     </w:p>
     <w:p>
@@ -1988,7 +1904,7 @@
         <w:spacing w:after="0" w:line="240" w:lineRule="auto"/>
         <w:textAlignment w:val="baseline"/>
       </w:pPr>
-      <w:hyperlink r:id="rId16" w:history="1">
+      <w:hyperlink r:id="rId14" w:history="1">
         <w:r>
           <w:rPr>
             <w:rStyle w:val="Hyperlink"/>
@@ -2011,7 +1927,7 @@
           <w:lang w:val="ru-UA"/>
         </w:rPr>
       </w:pPr>
-      <w:hyperlink r:id="rId17" w:anchor="/realms/WebBankKeycloak/users" w:history="1">
+      <w:hyperlink r:id="rId15" w:anchor="/realms/WebBankKeycloak/users" w:history="1">
         <w:r>
           <w:rPr>
             <w:rStyle w:val="Hyperlink"/>
@@ -2219,6 +2135,7 @@
           <w:szCs w:val="20"/>
           <w:shd w:val="clear" w:color="auto" w:fill="FFFFFF"/>
         </w:rPr>
+        <w:lastRenderedPageBreak/>
         <w:t>Keycloak is an open source Identity and Access Management solution aimed at modern applications and services. It makes it easy to secure applications and services with little to no code.</w:t>
       </w:r>
     </w:p>
@@ -3824,6 +3741,7 @@
     <w:lsdException w:name="HTML Sample" w:semiHidden="1" w:unhideWhenUsed="1"/>
     <w:lsdException w:name="HTML Typewriter" w:semiHidden="1" w:unhideWhenUsed="1"/>
     <w:lsdException w:name="HTML Variable" w:semiHidden="1" w:unhideWhenUsed="1"/>
+    <w:lsdException w:name="Normal Table" w:semiHidden="1" w:unhideWhenUsed="1"/>
     <w:lsdException w:name="annotation subject" w:semiHidden="1" w:unhideWhenUsed="1"/>
     <w:lsdException w:name="No List" w:semiHidden="1" w:unhideWhenUsed="1"/>
     <w:lsdException w:name="Outline List 1" w:semiHidden="1" w:unhideWhenUsed="1"/>
@@ -3866,8 +3784,11 @@
     <w:lsdException w:name="Table Contemporary" w:semiHidden="1" w:unhideWhenUsed="1"/>
     <w:lsdException w:name="Table Elegant" w:semiHidden="1" w:unhideWhenUsed="1"/>
     <w:lsdException w:name="Table Professional" w:semiHidden="1" w:unhideWhenUsed="1"/>
+    <w:lsdException w:name="Table Subtle 1" w:semiHidden="1" w:unhideWhenUsed="1"/>
     <w:lsdException w:name="Table Subtle 2" w:semiHidden="1" w:unhideWhenUsed="1"/>
     <w:lsdException w:name="Table Web 1" w:semiHidden="1" w:unhideWhenUsed="1"/>
+    <w:lsdException w:name="Table Web 2" w:semiHidden="1" w:unhideWhenUsed="1"/>
+    <w:lsdException w:name="Table Web 3" w:semiHidden="1" w:unhideWhenUsed="1"/>
     <w:lsdException w:name="Balloon Text" w:semiHidden="1" w:unhideWhenUsed="1"/>
     <w:lsdException w:name="Table Grid" w:uiPriority="39"/>
     <w:lsdException w:name="Table Theme" w:semiHidden="1" w:unhideWhenUsed="1"/>

</xml_diff>

<commit_message>
Configured transactions usage in SpringBank
</commit_message>
<xml_diff>
--- a/part2/ThirdLab.docx
+++ b/part2/ThirdLab.docx
@@ -90,27 +90,7 @@
           <w:sz w:val="20"/>
           <w:szCs w:val="20"/>
         </w:rPr>
-        <w:t xml:space="preserve">Micro Service is an architecture that allows the developers to develop and deploy services independently. Each service running has its own </w:t>
-      </w:r>
-      <w:proofErr w:type="gramStart"/>
-      <w:r>
-        <w:rPr>
-          <w:rFonts w:asciiTheme="minorHAnsi" w:hAnsiTheme="minorHAnsi" w:cstheme="minorHAnsi"/>
-          <w:color w:val="000000"/>
-          <w:sz w:val="20"/>
-          <w:szCs w:val="20"/>
-        </w:rPr>
-        <w:t>process</w:t>
-      </w:r>
-      <w:proofErr w:type="gramEnd"/>
-      <w:r>
-        <w:rPr>
-          <w:rFonts w:asciiTheme="minorHAnsi" w:hAnsiTheme="minorHAnsi" w:cstheme="minorHAnsi"/>
-          <w:color w:val="000000"/>
-          <w:sz w:val="20"/>
-          <w:szCs w:val="20"/>
-        </w:rPr>
-        <w:t xml:space="preserve"> and this achieves the lightweight model to support business applications.</w:t>
+        <w:t>Micro Service is an architecture that allows the developers to develop and deploy services independently. Each service running has its own process and this achieves the lightweight model to support business applications.</w:t>
       </w:r>
     </w:p>
     <w:p>
@@ -191,9 +171,8 @@
           <w:shd w:val="clear" w:color="auto" w:fill="FFFFFF"/>
           <w:lang w:val="en-US"/>
         </w:rPr>
-        <w:t xml:space="preserve">JSP, </w:t>
-      </w:r>
-      <w:proofErr w:type="spellStart"/>
+        <w:t>JSP, Thymeleaf, freemarker,mustache</w:t>
+      </w:r>
       <w:r>
         <w:rPr>
           <w:rFonts w:cstheme="minorHAnsi"/>
@@ -203,35 +182,8 @@
           <w:shd w:val="clear" w:color="auto" w:fill="FFFFFF"/>
           <w:lang w:val="en-US"/>
         </w:rPr>
-        <w:t>Thymeleaf</w:t>
-      </w:r>
-      <w:proofErr w:type="spellEnd"/>
-      <w:r>
-        <w:rPr>
-          <w:rFonts w:cstheme="minorHAnsi"/>
-          <w:color w:val="333333"/>
-          <w:sz w:val="24"/>
-          <w:szCs w:val="24"/>
-          <w:shd w:val="clear" w:color="auto" w:fill="FFFFFF"/>
-          <w:lang w:val="en-US"/>
-        </w:rPr>
-        <w:t xml:space="preserve">, </w:t>
-      </w:r>
-      <w:proofErr w:type="spellStart"/>
-      <w:proofErr w:type="gramStart"/>
-      <w:r>
-        <w:rPr>
-          <w:rFonts w:cstheme="minorHAnsi"/>
-          <w:color w:val="333333"/>
-          <w:sz w:val="24"/>
-          <w:szCs w:val="24"/>
-          <w:shd w:val="clear" w:color="auto" w:fill="FFFFFF"/>
-          <w:lang w:val="en-US"/>
-        </w:rPr>
-        <w:t>freemarker,mustache</w:t>
-      </w:r>
-      <w:proofErr w:type="spellEnd"/>
-      <w:proofErr w:type="gramEnd"/>
+        <w:t>, Angular JS</w:t>
+      </w:r>
     </w:p>
     <w:p>
       <w:pPr>
@@ -620,56 +572,18 @@
         </w:rPr>
         <w:t>Hibernate provides an </w:t>
       </w:r>
-      <w:r>
-        <w:rPr>
-          <w:rFonts w:cstheme="minorHAnsi"/>
-          <w:color w:val="202122"/>
-          <w:sz w:val="20"/>
-          <w:szCs w:val="20"/>
-          <w:shd w:val="clear" w:color="auto" w:fill="FFFFFF"/>
-        </w:rPr>
-        <w:fldChar w:fldCharType="begin"/>
-      </w:r>
-      <w:r>
-        <w:rPr>
-          <w:rFonts w:cstheme="minorHAnsi"/>
-          <w:color w:val="202122"/>
-          <w:sz w:val="20"/>
-          <w:szCs w:val="20"/>
-          <w:shd w:val="clear" w:color="auto" w:fill="FFFFFF"/>
-        </w:rPr>
-        <w:instrText xml:space="preserve"> HYPERLINK "https://en.wikipedia.org/wiki/SQL" \o "SQL" </w:instrText>
-      </w:r>
-      <w:r>
-        <w:rPr>
-          <w:rFonts w:cstheme="minorHAnsi"/>
-          <w:color w:val="202122"/>
-          <w:sz w:val="20"/>
-          <w:szCs w:val="20"/>
-          <w:shd w:val="clear" w:color="auto" w:fill="FFFFFF"/>
-        </w:rPr>
-        <w:fldChar w:fldCharType="separate"/>
-      </w:r>
-      <w:r>
-        <w:rPr>
-          <w:rFonts w:cstheme="minorHAnsi"/>
-          <w:color w:val="202122"/>
-          <w:sz w:val="20"/>
-          <w:szCs w:val="20"/>
-          <w:shd w:val="clear" w:color="auto" w:fill="FFFFFF"/>
-        </w:rPr>
-        <w:t>SQL</w:t>
-      </w:r>
-      <w:r>
-        <w:rPr>
-          <w:rFonts w:cstheme="minorHAnsi"/>
-          <w:color w:val="202122"/>
-          <w:sz w:val="20"/>
-          <w:szCs w:val="20"/>
-          <w:shd w:val="clear" w:color="auto" w:fill="FFFFFF"/>
-        </w:rPr>
-        <w:fldChar w:fldCharType="end"/>
-      </w:r>
+      <w:hyperlink r:id="rId13" w:tooltip="SQL" w:history="1">
+        <w:r>
+          <w:rPr>
+            <w:rFonts w:cstheme="minorHAnsi"/>
+            <w:color w:val="202122"/>
+            <w:sz w:val="20"/>
+            <w:szCs w:val="20"/>
+            <w:shd w:val="clear" w:color="auto" w:fill="FFFFFF"/>
+          </w:rPr>
+          <w:t>SQL</w:t>
+        </w:r>
+      </w:hyperlink>
       <w:r>
         <w:rPr>
           <w:rFonts w:cstheme="minorHAnsi"/>
@@ -680,35 +594,18 @@
         </w:rPr>
         <w:t> inspired language called </w:t>
       </w:r>
-      <w:r>
-        <w:fldChar w:fldCharType="begin"/>
-      </w:r>
-      <w:r>
-        <w:instrText xml:space="preserve"> HYPERLINK "https://en.wikipedia.org/wiki/Hibernate_Query_Language" \o "Hibernate Query Language" </w:instrText>
-      </w:r>
-      <w:r>
-        <w:fldChar w:fldCharType="separate"/>
-      </w:r>
-      <w:r>
-        <w:rPr>
-          <w:rFonts w:cstheme="minorHAnsi"/>
-          <w:color w:val="202122"/>
-          <w:sz w:val="20"/>
-          <w:szCs w:val="20"/>
-          <w:shd w:val="clear" w:color="auto" w:fill="FFFFFF"/>
-        </w:rPr>
-        <w:t>Hibernate Query Language</w:t>
-      </w:r>
-      <w:r>
-        <w:rPr>
-          <w:rFonts w:cstheme="minorHAnsi"/>
-          <w:color w:val="202122"/>
-          <w:sz w:val="20"/>
-          <w:szCs w:val="20"/>
-          <w:shd w:val="clear" w:color="auto" w:fill="FFFFFF"/>
-        </w:rPr>
-        <w:fldChar w:fldCharType="end"/>
-      </w:r>
+      <w:hyperlink r:id="rId14" w:tooltip="Hibernate Query Language" w:history="1">
+        <w:r>
+          <w:rPr>
+            <w:rFonts w:cstheme="minorHAnsi"/>
+            <w:color w:val="202122"/>
+            <w:sz w:val="20"/>
+            <w:szCs w:val="20"/>
+            <w:shd w:val="clear" w:color="auto" w:fill="FFFFFF"/>
+          </w:rPr>
+          <w:t>Hibernate Query Language</w:t>
+        </w:r>
+      </w:hyperlink>
       <w:r>
         <w:rPr>
           <w:rFonts w:cstheme="minorHAnsi"/>
@@ -719,38 +616,18 @@
         </w:rPr>
         <w:t> (HQL) for writing SQL-like queries against Hibernate's data objects. Criteria Queries are provided as an </w:t>
       </w:r>
-      <w:r>
-        <w:fldChar w:fldCharType="begin"/>
-      </w:r>
-      <w:r>
-        <w:instrText xml:space="preserve"> HYPERLINK "https://en.wi</w:instrText>
-      </w:r>
-      <w:r>
-        <w:instrText xml:space="preserve">kipedia.org/wiki/Object-oriented_programming" \o "Object-oriented programming" </w:instrText>
-      </w:r>
-      <w:r>
-        <w:fldChar w:fldCharType="separate"/>
-      </w:r>
-      <w:r>
-        <w:rPr>
-          <w:rFonts w:cstheme="minorHAnsi"/>
-          <w:color w:val="202122"/>
-          <w:sz w:val="20"/>
-          <w:szCs w:val="20"/>
-          <w:shd w:val="clear" w:color="auto" w:fill="FFFFFF"/>
-        </w:rPr>
-        <w:t>object-oriented</w:t>
-      </w:r>
-      <w:r>
-        <w:rPr>
-          <w:rFonts w:cstheme="minorHAnsi"/>
-          <w:color w:val="202122"/>
-          <w:sz w:val="20"/>
-          <w:szCs w:val="20"/>
-          <w:shd w:val="clear" w:color="auto" w:fill="FFFFFF"/>
-        </w:rPr>
-        <w:fldChar w:fldCharType="end"/>
-      </w:r>
+      <w:hyperlink r:id="rId15" w:tooltip="Object-oriented programming" w:history="1">
+        <w:r>
+          <w:rPr>
+            <w:rFonts w:cstheme="minorHAnsi"/>
+            <w:color w:val="202122"/>
+            <w:sz w:val="20"/>
+            <w:szCs w:val="20"/>
+            <w:shd w:val="clear" w:color="auto" w:fill="FFFFFF"/>
+          </w:rPr>
+          <w:t>object-oriented</w:t>
+        </w:r>
+      </w:hyperlink>
       <w:r>
         <w:rPr>
           <w:rFonts w:cstheme="minorHAnsi"/>
@@ -842,7 +719,7 @@
           <w:szCs w:val="20"/>
         </w:rPr>
       </w:pPr>
-      <w:hyperlink r:id="rId13" w:anchor="overview" w:history="1">
+      <w:hyperlink r:id="rId16" w:anchor="overview" w:history="1">
         <w:r>
           <w:rPr>
             <w:rStyle w:val="Hyperlink"/>
@@ -945,25 +822,7 @@
           <w:shd w:val="clear" w:color="auto" w:fill="FFFFFF"/>
         </w:rPr>
         <w:lastRenderedPageBreak/>
-        <w:t xml:space="preserve">@Repository – </w:t>
-      </w:r>
-      <w:proofErr w:type="spellStart"/>
-      <w:r>
-        <w:rPr>
-          <w:rFonts w:asciiTheme="minorHAnsi" w:eastAsiaTheme="minorHAnsi" w:hAnsiTheme="minorHAnsi" w:cstheme="minorHAnsi"/>
-          <w:color w:val="202122"/>
-          <w:shd w:val="clear" w:color="auto" w:fill="FFFFFF"/>
-        </w:rPr>
-        <w:t>Jpa</w:t>
-      </w:r>
-      <w:proofErr w:type="spellEnd"/>
-      <w:r>
-        <w:rPr>
-          <w:rFonts w:asciiTheme="minorHAnsi" w:eastAsiaTheme="minorHAnsi" w:hAnsiTheme="minorHAnsi" w:cstheme="minorHAnsi"/>
-          <w:color w:val="202122"/>
-          <w:shd w:val="clear" w:color="auto" w:fill="FFFFFF"/>
-        </w:rPr>
-        <w:t>, Crud</w:t>
+        <w:t>@Repository – Jpa, Crud</w:t>
       </w:r>
     </w:p>
     <w:p>
@@ -1182,93 +1041,8 @@
           <w:shd w:val="clear" w:color="auto" w:fill="FFFFFF"/>
           <w:lang w:val="en-US"/>
         </w:rPr>
-        <w:t xml:space="preserve">Spring data </w:t>
-      </w:r>
-      <w:proofErr w:type="spellStart"/>
-      <w:r>
-        <w:rPr>
-          <w:rFonts w:cstheme="minorHAnsi"/>
-          <w:color w:val="202122"/>
-          <w:sz w:val="20"/>
-          <w:szCs w:val="20"/>
-          <w:shd w:val="clear" w:color="auto" w:fill="FFFFFF"/>
-          <w:lang w:val="en-US"/>
-        </w:rPr>
-        <w:t>jdbc</w:t>
-      </w:r>
-      <w:proofErr w:type="spellEnd"/>
-      <w:r>
-        <w:rPr>
-          <w:rFonts w:cstheme="minorHAnsi"/>
-          <w:color w:val="202122"/>
-          <w:sz w:val="20"/>
-          <w:szCs w:val="20"/>
-          <w:shd w:val="clear" w:color="auto" w:fill="FFFFFF"/>
-          <w:lang w:val="en-US"/>
-        </w:rPr>
-        <w:t xml:space="preserve">, </w:t>
-      </w:r>
-      <w:proofErr w:type="spellStart"/>
-      <w:r>
-        <w:rPr>
-          <w:rFonts w:cstheme="minorHAnsi"/>
-          <w:color w:val="202122"/>
-          <w:sz w:val="20"/>
-          <w:szCs w:val="20"/>
-          <w:shd w:val="clear" w:color="auto" w:fill="FFFFFF"/>
-          <w:lang w:val="en-US"/>
-        </w:rPr>
-        <w:t>mongodb</w:t>
-      </w:r>
-      <w:proofErr w:type="spellEnd"/>
-      <w:r>
-        <w:rPr>
-          <w:rFonts w:cstheme="minorHAnsi"/>
-          <w:color w:val="202122"/>
-          <w:sz w:val="20"/>
-          <w:szCs w:val="20"/>
-          <w:shd w:val="clear" w:color="auto" w:fill="FFFFFF"/>
-          <w:lang w:val="en-US"/>
-        </w:rPr>
-        <w:t xml:space="preserve">, </w:t>
-      </w:r>
-      <w:proofErr w:type="spellStart"/>
-      <w:r>
-        <w:rPr>
-          <w:rFonts w:cstheme="minorHAnsi"/>
-          <w:color w:val="202122"/>
-          <w:sz w:val="20"/>
-          <w:szCs w:val="20"/>
-          <w:shd w:val="clear" w:color="auto" w:fill="FFFFFF"/>
-          <w:lang w:val="en-US"/>
-        </w:rPr>
-        <w:t>redis</w:t>
-      </w:r>
-      <w:proofErr w:type="spellEnd"/>
-      <w:r>
-        <w:rPr>
-          <w:rFonts w:cstheme="minorHAnsi"/>
-          <w:color w:val="202122"/>
-          <w:sz w:val="20"/>
-          <w:szCs w:val="20"/>
-          <w:shd w:val="clear" w:color="auto" w:fill="FFFFFF"/>
-          <w:lang w:val="en-US"/>
-        </w:rPr>
-        <w:t xml:space="preserve">, rest, apache </w:t>
-      </w:r>
-      <w:proofErr w:type="spellStart"/>
-      <w:r>
-        <w:rPr>
-          <w:rFonts w:cstheme="minorHAnsi"/>
-          <w:color w:val="202122"/>
-          <w:sz w:val="20"/>
-          <w:szCs w:val="20"/>
-          <w:shd w:val="clear" w:color="auto" w:fill="FFFFFF"/>
-          <w:lang w:val="en-US"/>
-        </w:rPr>
-        <w:t>cassandra</w:t>
-      </w:r>
-      <w:proofErr w:type="spellEnd"/>
+        <w:t>Spring data jdbc, mongodb, redis, rest, apache cassandra</w:t>
+      </w:r>
     </w:p>
     <w:p>
       <w:pPr>
@@ -1455,27 +1229,7 @@
           <w:sz w:val="20"/>
           <w:szCs w:val="20"/>
         </w:rPr>
-        <w:t xml:space="preserve"> class and allows implementation classes to be autodetected through the </w:t>
-      </w:r>
-      <w:proofErr w:type="spellStart"/>
-      <w:r>
-        <w:rPr>
-          <w:rFonts w:asciiTheme="minorHAnsi" w:hAnsiTheme="minorHAnsi" w:cstheme="minorHAnsi"/>
-          <w:color w:val="333333"/>
-          <w:sz w:val="20"/>
-          <w:szCs w:val="20"/>
-        </w:rPr>
-        <w:t>classpath</w:t>
-      </w:r>
-      <w:proofErr w:type="spellEnd"/>
-      <w:r>
-        <w:rPr>
-          <w:rFonts w:asciiTheme="minorHAnsi" w:hAnsiTheme="minorHAnsi" w:cstheme="minorHAnsi"/>
-          <w:color w:val="333333"/>
-          <w:sz w:val="20"/>
-          <w:szCs w:val="20"/>
-        </w:rPr>
-        <w:t xml:space="preserve"> scanning.</w:t>
+        <w:t> class and allows implementation classes to be autodetected through the classpath scanning.</w:t>
       </w:r>
     </w:p>
     <w:p>
@@ -1787,27 +1541,7 @@
           <w:sz w:val="20"/>
           <w:szCs w:val="20"/>
         </w:rPr>
-        <w:t> to represent a single change to your database. </w:t>
-      </w:r>
-      <w:proofErr w:type="gramStart"/>
-      <w:r>
-        <w:rPr>
-          <w:rFonts w:asciiTheme="minorHAnsi" w:hAnsiTheme="minorHAnsi" w:cstheme="minorHAnsi"/>
-          <w:spacing w:val="3"/>
-          <w:sz w:val="20"/>
-          <w:szCs w:val="20"/>
-        </w:rPr>
-        <w:t>Here’s</w:t>
-      </w:r>
-      <w:proofErr w:type="gramEnd"/>
-      <w:r>
-        <w:rPr>
-          <w:rFonts w:asciiTheme="minorHAnsi" w:hAnsiTheme="minorHAnsi" w:cstheme="minorHAnsi"/>
-          <w:spacing w:val="3"/>
-          <w:sz w:val="20"/>
-          <w:szCs w:val="20"/>
-        </w:rPr>
-        <w:t xml:space="preserve"> an example of a changeset to create a table. </w:t>
+        <w:t> to represent a single change to your database. Here’s an example of a changeset to create a table. </w:t>
       </w:r>
     </w:p>
     <w:p>
@@ -1882,7 +1616,6 @@
           <w:lang w:val="en-US"/>
         </w:rPr>
       </w:pPr>
-      <w:proofErr w:type="spellStart"/>
       <w:r>
         <w:rPr>
           <w:rFonts w:cstheme="minorHAnsi"/>
@@ -1896,7 +1629,6 @@
         </w:rPr>
         <w:t>Keycloak</w:t>
       </w:r>
-      <w:proofErr w:type="spellEnd"/>
     </w:p>
     <w:p>
       <w:pPr>
@@ -1904,7 +1636,7 @@
         <w:spacing w:after="0" w:line="240" w:lineRule="auto"/>
         <w:textAlignment w:val="baseline"/>
       </w:pPr>
-      <w:hyperlink r:id="rId14" w:history="1">
+      <w:hyperlink r:id="rId17" w:history="1">
         <w:r>
           <w:rPr>
             <w:rStyle w:val="Hyperlink"/>
@@ -1927,7 +1659,7 @@
           <w:lang w:val="ru-UA"/>
         </w:rPr>
       </w:pPr>
-      <w:hyperlink r:id="rId15" w:anchor="/realms/WebBankKeycloak/users" w:history="1">
+      <w:hyperlink r:id="rId18" w:anchor="/realms/WebBankKeycloak/users" w:history="1">
         <w:r>
           <w:rPr>
             <w:rStyle w:val="Hyperlink"/>
@@ -1971,51 +1703,7 @@
           <w:szCs w:val="20"/>
           <w:lang w:val="en-US"/>
         </w:rPr>
-        <w:t xml:space="preserve">The following embedded containers are supported now and </w:t>
-      </w:r>
-      <w:proofErr w:type="gramStart"/>
-      <w:r>
-        <w:rPr>
-          <w:rFonts w:eastAsia="Times New Roman" w:cstheme="minorHAnsi"/>
-          <w:color w:val="333333"/>
-          <w:sz w:val="20"/>
-          <w:szCs w:val="20"/>
-          <w:lang w:val="en-US"/>
-        </w:rPr>
-        <w:t>don't</w:t>
-      </w:r>
-      <w:proofErr w:type="gramEnd"/>
-      <w:r>
-        <w:rPr>
-          <w:rFonts w:eastAsia="Times New Roman" w:cstheme="minorHAnsi"/>
-          <w:color w:val="333333"/>
-          <w:sz w:val="20"/>
-          <w:szCs w:val="20"/>
-          <w:lang w:val="en-US"/>
-        </w:rPr>
-        <w:t xml:space="preserve"> require any extra dependencies if using Spring Boot </w:t>
-      </w:r>
-      <w:proofErr w:type="spellStart"/>
-      <w:r>
-        <w:rPr>
-          <w:rFonts w:eastAsia="Times New Roman" w:cstheme="minorHAnsi"/>
-          <w:color w:val="333333"/>
-          <w:sz w:val="20"/>
-          <w:szCs w:val="20"/>
-          <w:lang w:val="en-US"/>
-        </w:rPr>
-        <w:t>Keycloak</w:t>
-      </w:r>
-      <w:proofErr w:type="spellEnd"/>
-      <w:r>
-        <w:rPr>
-          <w:rFonts w:eastAsia="Times New Roman" w:cstheme="minorHAnsi"/>
-          <w:color w:val="333333"/>
-          <w:sz w:val="20"/>
-          <w:szCs w:val="20"/>
-          <w:lang w:val="en-US"/>
-        </w:rPr>
-        <w:t xml:space="preserve"> Starter:</w:t>
+        <w:t>The following embedded containers are supported now and don't require any extra dependencies if using Spring Boot Keycloak Starter:</w:t>
       </w:r>
     </w:p>
     <w:p>
@@ -2193,87 +1881,7 @@
           <w:sz w:val="20"/>
           <w:szCs w:val="20"/>
         </w:rPr>
-        <w:t xml:space="preserve">Users authenticate with </w:t>
-      </w:r>
-      <w:proofErr w:type="spellStart"/>
-      <w:r>
-        <w:rPr>
-          <w:rFonts w:asciiTheme="minorHAnsi" w:hAnsiTheme="minorHAnsi" w:cstheme="minorHAnsi"/>
-          <w:color w:val="444444"/>
-          <w:sz w:val="20"/>
-          <w:szCs w:val="20"/>
-        </w:rPr>
-        <w:t>Keycloak</w:t>
-      </w:r>
-      <w:proofErr w:type="spellEnd"/>
-      <w:r>
-        <w:rPr>
-          <w:rFonts w:asciiTheme="minorHAnsi" w:hAnsiTheme="minorHAnsi" w:cstheme="minorHAnsi"/>
-          <w:color w:val="444444"/>
-          <w:sz w:val="20"/>
-          <w:szCs w:val="20"/>
-        </w:rPr>
-        <w:t xml:space="preserve"> rather than individual applications. This means that your applications </w:t>
-      </w:r>
-      <w:proofErr w:type="gramStart"/>
-      <w:r>
-        <w:rPr>
-          <w:rFonts w:asciiTheme="minorHAnsi" w:hAnsiTheme="minorHAnsi" w:cstheme="minorHAnsi"/>
-          <w:color w:val="444444"/>
-          <w:sz w:val="20"/>
-          <w:szCs w:val="20"/>
-        </w:rPr>
-        <w:t>don't</w:t>
-      </w:r>
-      <w:proofErr w:type="gramEnd"/>
-      <w:r>
-        <w:rPr>
-          <w:rFonts w:asciiTheme="minorHAnsi" w:hAnsiTheme="minorHAnsi" w:cstheme="minorHAnsi"/>
-          <w:color w:val="444444"/>
-          <w:sz w:val="20"/>
-          <w:szCs w:val="20"/>
-        </w:rPr>
-        <w:t xml:space="preserve"> have to deal with login forms, authenticating users, and storing users. Once logged-in to </w:t>
-      </w:r>
-      <w:proofErr w:type="spellStart"/>
-      <w:r>
-        <w:rPr>
-          <w:rFonts w:asciiTheme="minorHAnsi" w:hAnsiTheme="minorHAnsi" w:cstheme="minorHAnsi"/>
-          <w:color w:val="444444"/>
-          <w:sz w:val="20"/>
-          <w:szCs w:val="20"/>
-        </w:rPr>
-        <w:t>Keycloak</w:t>
-      </w:r>
-      <w:proofErr w:type="spellEnd"/>
-      <w:r>
-        <w:rPr>
-          <w:rFonts w:asciiTheme="minorHAnsi" w:hAnsiTheme="minorHAnsi" w:cstheme="minorHAnsi"/>
-          <w:color w:val="444444"/>
-          <w:sz w:val="20"/>
-          <w:szCs w:val="20"/>
-        </w:rPr>
-        <w:t xml:space="preserve">, users </w:t>
-      </w:r>
-      <w:proofErr w:type="gramStart"/>
-      <w:r>
-        <w:rPr>
-          <w:rFonts w:asciiTheme="minorHAnsi" w:hAnsiTheme="minorHAnsi" w:cstheme="minorHAnsi"/>
-          <w:color w:val="444444"/>
-          <w:sz w:val="20"/>
-          <w:szCs w:val="20"/>
-        </w:rPr>
-        <w:t>don't</w:t>
-      </w:r>
-      <w:proofErr w:type="gramEnd"/>
-      <w:r>
-        <w:rPr>
-          <w:rFonts w:asciiTheme="minorHAnsi" w:hAnsiTheme="minorHAnsi" w:cstheme="minorHAnsi"/>
-          <w:color w:val="444444"/>
-          <w:sz w:val="20"/>
-          <w:szCs w:val="20"/>
-        </w:rPr>
-        <w:t xml:space="preserve"> have to login again to access a different application.</w:t>
+        <w:t>Users authenticate with Keycloak rather than individual applications. This means that your applications don't have to deal with login forms, authenticating users, and storing users. Once logged-in to Keycloak, users don't have to login again to access a different application.</w:t>
       </w:r>
     </w:p>
     <w:p>
@@ -2295,47 +1903,7 @@
           <w:sz w:val="20"/>
           <w:szCs w:val="20"/>
         </w:rPr>
-        <w:t xml:space="preserve">This also applied to logout. </w:t>
-      </w:r>
-      <w:proofErr w:type="spellStart"/>
-      <w:r>
-        <w:rPr>
-          <w:rFonts w:asciiTheme="minorHAnsi" w:hAnsiTheme="minorHAnsi" w:cstheme="minorHAnsi"/>
-          <w:color w:val="444444"/>
-          <w:sz w:val="20"/>
-          <w:szCs w:val="20"/>
-        </w:rPr>
-        <w:t>Keycloak</w:t>
-      </w:r>
-      <w:proofErr w:type="spellEnd"/>
-      <w:r>
-        <w:rPr>
-          <w:rFonts w:asciiTheme="minorHAnsi" w:hAnsiTheme="minorHAnsi" w:cstheme="minorHAnsi"/>
-          <w:color w:val="444444"/>
-          <w:sz w:val="20"/>
-          <w:szCs w:val="20"/>
-        </w:rPr>
-        <w:t xml:space="preserve"> provides single-sign out, which means users only have to logout once to be logged-out of all applications that use </w:t>
-      </w:r>
-      <w:proofErr w:type="spellStart"/>
-      <w:r>
-        <w:rPr>
-          <w:rFonts w:asciiTheme="minorHAnsi" w:hAnsiTheme="minorHAnsi" w:cstheme="minorHAnsi"/>
-          <w:color w:val="444444"/>
-          <w:sz w:val="20"/>
-          <w:szCs w:val="20"/>
-        </w:rPr>
-        <w:t>Keycloak</w:t>
-      </w:r>
-      <w:proofErr w:type="spellEnd"/>
-      <w:r>
-        <w:rPr>
-          <w:rFonts w:asciiTheme="minorHAnsi" w:hAnsiTheme="minorHAnsi" w:cstheme="minorHAnsi"/>
-          <w:color w:val="444444"/>
-          <w:sz w:val="20"/>
-          <w:szCs w:val="20"/>
-        </w:rPr>
-        <w:t>.</w:t>
+        <w:t>This also applied to logout. Keycloak provides single-sign out, which means users only have to logout once to be logged-out of all applications that use Keycloak.</w:t>
       </w:r>
     </w:p>
     <w:p>
@@ -2381,7 +1949,6 @@
           <w:lang w:val="en-US"/>
         </w:rPr>
       </w:pPr>
-      <w:proofErr w:type="spellStart"/>
       <w:r>
         <w:rPr>
           <w:rFonts w:eastAsia="Times New Roman" w:cstheme="minorHAnsi"/>
@@ -2390,18 +1957,7 @@
           <w:szCs w:val="20"/>
           <w:lang w:val="en-US"/>
         </w:rPr>
-        <w:t>Keycloak</w:t>
-      </w:r>
-      <w:proofErr w:type="spellEnd"/>
-      <w:r>
-        <w:rPr>
-          <w:rFonts w:eastAsia="Times New Roman" w:cstheme="minorHAnsi"/>
-          <w:color w:val="444444"/>
-          <w:sz w:val="20"/>
-          <w:szCs w:val="20"/>
-          <w:lang w:val="en-US"/>
-        </w:rPr>
-        <w:t xml:space="preserve"> has built-in support to connect to existing LDAP or Active Directory servers. You can also implement your own provider if you have users in other stores, such as a relational database.</w:t>
+        <w:t>Keycloak has built-in support to connect to existing LDAP or Active Directory servers. You can also implement your own provider if you have users in other stores, such as a relational database.</w:t>
       </w:r>
     </w:p>
     <w:p>

</xml_diff>